<commit_message>
- guide completed - notebook done
</commit_message>
<xml_diff>
--- a/Guia de laboratorio 8.2.docx
+++ b/Guia de laboratorio 8.2.docx
@@ -1,6 +1,6 @@
 
 <file path=word/document.xml><?xml version="1.0" encoding="utf-8"?>
-<w:document xmlns:wpc="http://schemas.microsoft.com/office/word/2010/wordprocessingCanvas" xmlns:cx="http://schemas.microsoft.com/office/drawing/2014/chartex" xmlns:cx1="http://schemas.microsoft.com/office/drawing/2015/9/8/chartex" xmlns:cx2="http://schemas.microsoft.com/office/drawing/2015/10/21/chartex" xmlns:cx3="http://schemas.microsoft.com/office/drawing/2016/5/9/chartex" xmlns:cx4="http://schemas.microsoft.com/office/drawing/2016/5/10/chartex" xmlns:cx5="http://schemas.microsoft.com/office/drawing/2016/5/11/chartex" xmlns:cx6="http://schemas.microsoft.com/office/drawing/2016/5/12/chartex" xmlns:cx7="http://schemas.microsoft.com/office/drawing/2016/5/13/chartex" xmlns:cx8="http://schemas.microsoft.com/office/drawing/2016/5/14/chartex" xmlns:mc="http://schemas.openxmlformats.org/markup-compatibility/2006" xmlns:aink="http://schemas.microsoft.com/office/drawing/2016/ink" xmlns:am3d="http://schemas.microsoft.com/office/drawing/2017/model3d" xmlns:o="urn:schemas-microsoft-com:office:office" xmlns:r="http://schemas.openxmlformats.org/officeDocument/2006/relationships" xmlns:m="http://schemas.openxmlformats.org/officeDocument/2006/math" xmlns:v="urn:schemas-microsoft-com:vml" xmlns:wp14="http://schemas.microsoft.com/office/word/2010/wordprocessingDrawing" xmlns:wp="http://schemas.openxmlformats.org/drawingml/2006/wordprocessingDrawing" xmlns:w10="urn:schemas-microsoft-com:office:word" xmlns:w="http://schemas.openxmlformats.org/wordprocessingml/2006/main" xmlns:w14="http://schemas.microsoft.com/office/word/2010/wordml" xmlns:w15="http://schemas.microsoft.com/office/word/2012/wordml" xmlns:w16cex="http://schemas.microsoft.com/office/word/2018/wordml/cex" xmlns:w16cid="http://schemas.microsoft.com/office/word/2016/wordml/cid" xmlns:w16="http://schemas.microsoft.com/office/word/2018/wordml" xmlns:w16sdtdh="http://schemas.microsoft.com/office/word/2020/wordml/sdtdatahash" xmlns:w16se="http://schemas.microsoft.com/office/word/2015/wordml/symex" xmlns:wpg="http://schemas.microsoft.com/office/word/2010/wordprocessingGroup" xmlns:wpi="http://schemas.microsoft.com/office/word/2010/wordprocessingInk" xmlns:wne="http://schemas.microsoft.com/office/word/2006/wordml" xmlns:wps="http://schemas.microsoft.com/office/word/2010/wordprocessingShape" mc:Ignorable="w14 w15 w16se w16cid w16 w16cex w16sdtdh wp14">
+<w:document xmlns:wpc="http://schemas.microsoft.com/office/word/2010/wordprocessingCanvas" xmlns:cx="http://schemas.microsoft.com/office/drawing/2014/chartex" xmlns:cx1="http://schemas.microsoft.com/office/drawing/2015/9/8/chartex" xmlns:cx2="http://schemas.microsoft.com/office/drawing/2015/10/21/chartex" xmlns:cx3="http://schemas.microsoft.com/office/drawing/2016/5/9/chartex" xmlns:cx4="http://schemas.microsoft.com/office/drawing/2016/5/10/chartex" xmlns:cx5="http://schemas.microsoft.com/office/drawing/2016/5/11/chartex" xmlns:cx6="http://schemas.microsoft.com/office/drawing/2016/5/12/chartex" xmlns:cx7="http://schemas.microsoft.com/office/drawing/2016/5/13/chartex" xmlns:cx8="http://schemas.microsoft.com/office/drawing/2016/5/14/chartex" xmlns:mc="http://schemas.openxmlformats.org/markup-compatibility/2006" xmlns:aink="http://schemas.microsoft.com/office/drawing/2016/ink" xmlns:am3d="http://schemas.microsoft.com/office/drawing/2017/model3d" xmlns:o="urn:schemas-microsoft-com:office:office" xmlns:oel="http://schemas.microsoft.com/office/2019/extlst" xmlns:r="http://schemas.openxmlformats.org/officeDocument/2006/relationships" xmlns:m="http://schemas.openxmlformats.org/officeDocument/2006/math" xmlns:v="urn:schemas-microsoft-com:vml" xmlns:wp14="http://schemas.microsoft.com/office/word/2010/wordprocessingDrawing" xmlns:wp="http://schemas.openxmlformats.org/drawingml/2006/wordprocessingDrawing" xmlns:w10="urn:schemas-microsoft-com:office:word" xmlns:w="http://schemas.openxmlformats.org/wordprocessingml/2006/main" xmlns:w14="http://schemas.microsoft.com/office/word/2010/wordml" xmlns:w15="http://schemas.microsoft.com/office/word/2012/wordml" xmlns:w16cex="http://schemas.microsoft.com/office/word/2018/wordml/cex" xmlns:w16cid="http://schemas.microsoft.com/office/word/2016/wordml/cid" xmlns:w16="http://schemas.microsoft.com/office/word/2018/wordml" xmlns:w16sdtdh="http://schemas.microsoft.com/office/word/2020/wordml/sdtdatahash" xmlns:w16se="http://schemas.microsoft.com/office/word/2015/wordml/symex" xmlns:wpg="http://schemas.microsoft.com/office/word/2010/wordprocessingGroup" xmlns:wpi="http://schemas.microsoft.com/office/word/2010/wordprocessingInk" xmlns:wne="http://schemas.microsoft.com/office/word/2006/wordml" xmlns:wps="http://schemas.microsoft.com/office/word/2010/wordprocessingShape" mc:Ignorable="w14 w15 w16se w16cid w16 w16cex w16sdtdh wp14">
   <w:body>
     <w:p>
       <w:pPr>
@@ -96,35 +96,131 @@
         </w:tabs>
         <w:jc w:val="both"/>
         <w:rPr>
-          <w:bCs/>
-        </w:rPr>
-      </w:pPr>
-      <w:r>
-        <w:rPr>
-          <w:bCs/>
-        </w:rPr>
-        <w:t xml:space="preserve">El </w:t>
+          <w:b/>
+        </w:rPr>
+      </w:pPr>
+      <w:r>
+        <w:rPr>
+          <w:b/>
+        </w:rPr>
+        <w:t>Integrantes</w:t>
+      </w:r>
+    </w:p>
+    <w:p>
+      <w:pPr>
+        <w:pStyle w:val="Prrafodelista"/>
+        <w:numPr>
+          <w:ilvl w:val="0"/>
+          <w:numId w:val="12"/>
+        </w:numPr>
+        <w:tabs>
+          <w:tab w:val="left" w:pos="426"/>
+        </w:tabs>
+        <w:jc w:val="both"/>
+        <w:rPr>
+          <w:bCs/>
+        </w:rPr>
+      </w:pPr>
+      <w:r>
+        <w:rPr>
+          <w:bCs/>
+        </w:rPr>
+        <w:t>Pedro Domínguez</w:t>
+      </w:r>
+    </w:p>
+    <w:p>
+      <w:pPr>
+        <w:pStyle w:val="Prrafodelista"/>
+        <w:numPr>
+          <w:ilvl w:val="0"/>
+          <w:numId w:val="12"/>
+        </w:numPr>
+        <w:tabs>
+          <w:tab w:val="left" w:pos="426"/>
+        </w:tabs>
+        <w:jc w:val="both"/>
+        <w:rPr>
+          <w:bCs/>
+        </w:rPr>
+      </w:pPr>
+      <w:r>
+        <w:rPr>
+          <w:bCs/>
+        </w:rPr>
+        <w:t>Eduardo Arróspide</w:t>
+      </w:r>
+    </w:p>
+    <w:p>
+      <w:pPr>
+        <w:tabs>
+          <w:tab w:val="left" w:pos="426"/>
+        </w:tabs>
+        <w:jc w:val="both"/>
+        <w:rPr>
+          <w:bCs/>
+        </w:rPr>
+      </w:pPr>
+    </w:p>
+    <w:p>
+      <w:pPr>
+        <w:tabs>
+          <w:tab w:val="left" w:pos="426"/>
+        </w:tabs>
+        <w:jc w:val="both"/>
+        <w:rPr>
+          <w:bCs/>
+        </w:rPr>
+      </w:pPr>
+      <w:r>
+        <w:rPr>
+          <w:bCs/>
+        </w:rPr>
+        <w:t>El objetivo de este laboratorio es poner a prueba las t</w:t>
+      </w:r>
+      <w:r>
+        <w:rPr>
+          <w:bCs/>
+        </w:rPr>
+        <w:t>é</w:t>
+      </w:r>
+      <w:r>
+        <w:rPr>
+          <w:bCs/>
+        </w:rPr>
+        <w:t>cnicas de indexaci</w:t>
+      </w:r>
+      <w:r>
+        <w:rPr>
+          <w:bCs/>
+        </w:rPr>
+        <w:t>ó</w:t>
+      </w:r>
+      <w:r>
+        <w:rPr>
+          <w:bCs/>
+        </w:rPr>
+        <w:t>n de textos en PostgreSQL (full-</w:t>
       </w:r>
       <w:proofErr w:type="spellStart"/>
       <w:r>
         <w:rPr>
           <w:bCs/>
         </w:rPr>
-        <w:t>objetivo</w:t>
+        <w:t>text</w:t>
       </w:r>
       <w:proofErr w:type="spellEnd"/>
       <w:r>
         <w:rPr>
           <w:bCs/>
         </w:rPr>
-        <w:t xml:space="preserve"> de </w:t>
+        <w:t xml:space="preserve"> </w:t>
       </w:r>
       <w:proofErr w:type="spellStart"/>
       <w:r>
         <w:rPr>
           <w:bCs/>
         </w:rPr>
-        <w:t>este</w:t>
+        <w:t>search</w:t>
       </w:r>
       <w:proofErr w:type="spellEnd"/>
       <w:r>
@@ -138,190 +234,91 @@
         <w:rPr>
           <w:bCs/>
         </w:rPr>
-        <w:t>laboratorio</w:t>
+        <w:t>index</w:t>
       </w:r>
       <w:proofErr w:type="spellEnd"/>
       <w:r>
         <w:rPr>
           <w:bCs/>
         </w:rPr>
-        <w:t xml:space="preserve"> es </w:t>
-      </w:r>
-      <w:proofErr w:type="spellStart"/>
-      <w:r>
-        <w:rPr>
-          <w:bCs/>
-        </w:rPr>
-        <w:t>poner</w:t>
-      </w:r>
-      <w:proofErr w:type="spellEnd"/>
-      <w:r>
-        <w:rPr>
-          <w:bCs/>
-        </w:rPr>
-        <w:t xml:space="preserve"> a prueba las t</w:t>
-      </w:r>
-      <w:r>
-        <w:rPr>
-          <w:bCs/>
-        </w:rPr>
-        <w:t>é</w:t>
-      </w:r>
-      <w:r>
-        <w:rPr>
-          <w:bCs/>
-        </w:rPr>
-        <w:t>cnicas de indexaci</w:t>
-      </w:r>
-      <w:r>
-        <w:rPr>
-          <w:bCs/>
-        </w:rPr>
-        <w:t>ó</w:t>
-      </w:r>
-      <w:r>
-        <w:rPr>
-          <w:bCs/>
-        </w:rPr>
-        <w:t>n de textos en PostgreSQL (full-text search index</w:t>
-      </w:r>
-      <w:r>
-        <w:rPr>
-          <w:bCs/>
-        </w:rPr>
-        <w:t xml:space="preserve">) </w:t>
-      </w:r>
-      <w:proofErr w:type="spellStart"/>
-      <w:r>
-        <w:rPr>
-          <w:bCs/>
-        </w:rPr>
-        <w:t>mediante</w:t>
-      </w:r>
-      <w:proofErr w:type="spellEnd"/>
-      <w:r>
-        <w:rPr>
-          <w:bCs/>
+        <w:t xml:space="preserve">) mediante tres experimentos. </w:t>
+      </w:r>
+    </w:p>
+    <w:p>
+      <w:pPr>
+        <w:tabs>
+          <w:tab w:val="left" w:pos="426"/>
+        </w:tabs>
+        <w:jc w:val="both"/>
+        <w:rPr>
+          <w:b/>
+        </w:rPr>
+      </w:pPr>
+    </w:p>
+    <w:p>
+      <w:pPr>
+        <w:tabs>
+          <w:tab w:val="left" w:pos="426"/>
+        </w:tabs>
+        <w:jc w:val="both"/>
+        <w:rPr>
+          <w:b/>
+          <w:lang w:val="en-US"/>
+        </w:rPr>
+      </w:pPr>
+      <w:r>
+        <w:rPr>
+          <w:b/>
+          <w:lang w:val="en-US"/>
+        </w:rPr>
+        <w:t>P</w:t>
+      </w:r>
+      <w:r>
+        <w:rPr>
+          <w:b/>
+          <w:lang w:val="en-US"/>
+        </w:rPr>
+        <w:t>1</w:t>
+      </w:r>
+      <w:r>
+        <w:rPr>
+          <w:b/>
+          <w:lang w:val="en-US"/>
+        </w:rPr>
+        <w:t>.</w:t>
+      </w:r>
+      <w:r>
+        <w:rPr>
+          <w:b/>
+          <w:lang w:val="en-US"/>
         </w:rPr>
         <w:t xml:space="preserve"> </w:t>
       </w:r>
-      <w:proofErr w:type="spellStart"/>
-      <w:r>
-        <w:rPr>
-          <w:bCs/>
-        </w:rPr>
-        <w:t>tres</w:t>
-      </w:r>
-      <w:proofErr w:type="spellEnd"/>
-      <w:r>
-        <w:rPr>
-          <w:bCs/>
+      <w:r>
+        <w:rPr>
+          <w:b/>
+          <w:lang w:val="en-US"/>
         </w:rPr>
         <w:t xml:space="preserve"> </w:t>
       </w:r>
-      <w:proofErr w:type="spellStart"/>
-      <w:r>
-        <w:rPr>
-          <w:bCs/>
-        </w:rPr>
-        <w:t>experimentos</w:t>
-      </w:r>
-      <w:proofErr w:type="spellEnd"/>
-      <w:r>
-        <w:rPr>
-          <w:bCs/>
-        </w:rPr>
-        <w:t xml:space="preserve">. </w:t>
-      </w:r>
-    </w:p>
-    <w:p>
-      <w:pPr>
-        <w:tabs>
-          <w:tab w:val="left" w:pos="426"/>
-        </w:tabs>
-        <w:jc w:val="both"/>
+      <w:r>
         <w:rPr>
           <w:b/>
           <w:lang w:val="en-US"/>
         </w:rPr>
-      </w:pPr>
-    </w:p>
-    <w:p>
-      <w:pPr>
-        <w:tabs>
-          <w:tab w:val="left" w:pos="426"/>
-        </w:tabs>
-        <w:jc w:val="both"/>
-        <w:rPr>
-          <w:b/>
-        </w:rPr>
-      </w:pPr>
+        <w:t>Sequential Scan</w:t>
+      </w:r>
       <w:r>
         <w:rPr>
           <w:b/>
           <w:lang w:val="en-US"/>
         </w:rPr>
-        <w:t>P</w:t>
+        <w:t xml:space="preserve"> vs GIN</w:t>
       </w:r>
       <w:r>
         <w:rPr>
           <w:b/>
           <w:lang w:val="en-US"/>
-        </w:rPr>
-        <w:t>1</w:t>
-      </w:r>
-      <w:r>
-        <w:rPr>
-          <w:b/>
-          <w:lang w:val="en-US"/>
-        </w:rPr>
-        <w:t>.</w:t>
-      </w:r>
-      <w:r>
-        <w:rPr>
-          <w:b/>
-          <w:lang w:val="en-US"/>
-        </w:rPr>
-        <w:t xml:space="preserve"> </w:t>
-      </w:r>
-      <w:r>
-        <w:rPr>
-          <w:b/>
-          <w:lang w:val="en-US"/>
-        </w:rPr>
-        <w:t xml:space="preserve"> </w:t>
-      </w:r>
-      <w:proofErr w:type="spellStart"/>
-      <w:r>
-        <w:rPr>
-          <w:b/>
-        </w:rPr>
-        <w:t>Sequential</w:t>
-      </w:r>
-      <w:proofErr w:type="spellEnd"/>
-      <w:r>
-        <w:rPr>
-          <w:b/>
-        </w:rPr>
-        <w:t xml:space="preserve"> </w:t>
-      </w:r>
-      <w:proofErr w:type="spellStart"/>
-      <w:r>
-        <w:rPr>
-          <w:b/>
-        </w:rPr>
-        <w:t>Scan</w:t>
-      </w:r>
-      <w:proofErr w:type="spellEnd"/>
-      <w:r>
-        <w:rPr>
-          <w:b/>
-        </w:rPr>
-        <w:t xml:space="preserve"> vs GIN</w:t>
-      </w:r>
-      <w:r>
-        <w:rPr>
-          <w:b/>
         </w:rPr>
         <w:t>:</w:t>
       </w:r>
@@ -651,6 +648,7 @@
       <w:r>
         <w:rPr>
           <w:b/>
+          <w:noProof/>
         </w:rPr>
         <w:drawing>
           <wp:inline distT="0" distB="0" distL="0" distR="0" wp14:anchorId="04EAE54E" wp14:editId="7CD7EA79">
@@ -717,156 +715,469 @@
         <w:tabs>
           <w:tab w:val="left" w:pos="426"/>
         </w:tabs>
-        <w:jc w:val="both"/>
-        <w:rPr>
-          <w:b/>
-        </w:rPr>
-      </w:pPr>
-    </w:p>
-    <w:p>
-      <w:pPr>
-        <w:tabs>
-          <w:tab w:val="left" w:pos="426"/>
-        </w:tabs>
-        <w:jc w:val="both"/>
-        <w:rPr>
-          <w:b/>
-        </w:rPr>
-      </w:pPr>
-      <w:r>
-        <w:rPr>
-          <w:b/>
-        </w:rPr>
-        <w:t>P</w:t>
-      </w:r>
-      <w:r>
-        <w:rPr>
-          <w:b/>
-        </w:rPr>
-        <w:t>2</w:t>
-      </w:r>
-      <w:r>
-        <w:rPr>
-          <w:b/>
-        </w:rPr>
-        <w:t>.</w:t>
-      </w:r>
-      <w:r>
-        <w:rPr>
-          <w:b/>
-        </w:rPr>
-        <w:t xml:space="preserve">  </w:t>
-      </w:r>
-      <w:r>
-        <w:rPr>
-          <w:b/>
-        </w:rPr>
-        <w:t>Full-</w:t>
+        <w:jc w:val="center"/>
+        <w:rPr>
+          <w:b/>
+        </w:rPr>
+      </w:pPr>
+    </w:p>
+    <w:p>
+      <w:pPr>
+        <w:tabs>
+          <w:tab w:val="left" w:pos="426"/>
+        </w:tabs>
+        <w:jc w:val="center"/>
+        <w:rPr>
+          <w:b/>
+        </w:rPr>
+      </w:pPr>
+    </w:p>
+    <w:p>
+      <w:pPr>
+        <w:tabs>
+          <w:tab w:val="left" w:pos="426"/>
+        </w:tabs>
+        <w:jc w:val="center"/>
+        <w:rPr>
+          <w:b/>
+        </w:rPr>
+      </w:pPr>
+    </w:p>
+    <w:p>
+      <w:pPr>
+        <w:tabs>
+          <w:tab w:val="left" w:pos="426"/>
+        </w:tabs>
+        <w:jc w:val="center"/>
+        <w:rPr>
+          <w:b/>
+        </w:rPr>
+      </w:pPr>
+    </w:p>
+    <w:p>
+      <w:pPr>
+        <w:tabs>
+          <w:tab w:val="left" w:pos="426"/>
+        </w:tabs>
+        <w:rPr>
+          <w:b/>
+        </w:rPr>
+      </w:pPr>
+    </w:p>
+    <w:p>
+      <w:pPr>
+        <w:tabs>
+          <w:tab w:val="left" w:pos="426"/>
+        </w:tabs>
+        <w:jc w:val="center"/>
+        <w:rPr>
+          <w:b/>
+        </w:rPr>
+      </w:pPr>
+    </w:p>
+    <w:p>
+      <w:pPr>
+        <w:tabs>
+          <w:tab w:val="left" w:pos="426"/>
+        </w:tabs>
+        <w:jc w:val="center"/>
+        <w:rPr>
+          <w:b/>
+        </w:rPr>
+      </w:pPr>
+      <w:r>
+        <w:rPr>
+          <w:b/>
+        </w:rPr>
+        <w:t>Plan de ejecución</w:t>
+      </w:r>
+    </w:p>
+    <w:p>
+      <w:pPr>
+        <w:tabs>
+          <w:tab w:val="left" w:pos="426"/>
+        </w:tabs>
+        <w:jc w:val="both"/>
+        <w:rPr>
+          <w:b/>
+        </w:rPr>
+      </w:pPr>
+    </w:p>
+    <w:p>
+      <w:pPr>
+        <w:tabs>
+          <w:tab w:val="left" w:pos="426"/>
+        </w:tabs>
+        <w:jc w:val="both"/>
+        <w:rPr>
+          <w:b/>
+        </w:rPr>
+      </w:pPr>
+      <w:r>
+        <w:rPr>
+          <w:noProof/>
+        </w:rPr>
+        <w:drawing>
+          <wp:inline distT="0" distB="0" distL="0" distR="0" wp14:anchorId="33C0724A" wp14:editId="08B5BC1F">
+            <wp:extent cx="5760720" cy="581660"/>
+            <wp:effectExtent l="0" t="0" r="0" b="8890"/>
+            <wp:docPr id="3" name="Imagen 3"/>
+            <wp:cNvGraphicFramePr>
+              <a:graphicFrameLocks xmlns:a="http://schemas.openxmlformats.org/drawingml/2006/main" noChangeAspect="1"/>
+            </wp:cNvGraphicFramePr>
+            <a:graphic xmlns:a="http://schemas.openxmlformats.org/drawingml/2006/main">
+              <a:graphicData uri="http://schemas.openxmlformats.org/drawingml/2006/picture">
+                <pic:pic xmlns:pic="http://schemas.openxmlformats.org/drawingml/2006/picture">
+                  <pic:nvPicPr>
+                    <pic:cNvPr id="0" name="Picture 3"/>
+                    <pic:cNvPicPr>
+                      <a:picLocks noChangeAspect="1" noChangeArrowheads="1"/>
+                    </pic:cNvPicPr>
+                  </pic:nvPicPr>
+                  <pic:blipFill>
+                    <a:blip r:embed="rId9">
+                      <a:extLst>
+                        <a:ext uri="{28A0092B-C50C-407E-A947-70E740481C1C}">
+                          <a14:useLocalDpi xmlns:a14="http://schemas.microsoft.com/office/drawing/2010/main" val="0"/>
+                        </a:ext>
+                      </a:extLst>
+                    </a:blip>
+                    <a:srcRect/>
+                    <a:stretch>
+                      <a:fillRect/>
+                    </a:stretch>
+                  </pic:blipFill>
+                  <pic:spPr bwMode="auto">
+                    <a:xfrm>
+                      <a:off x="0" y="0"/>
+                      <a:ext cx="5760720" cy="581660"/>
+                    </a:xfrm>
+                    <a:prstGeom prst="rect">
+                      <a:avLst/>
+                    </a:prstGeom>
+                    <a:noFill/>
+                    <a:ln>
+                      <a:noFill/>
+                    </a:ln>
+                  </pic:spPr>
+                </pic:pic>
+              </a:graphicData>
+            </a:graphic>
+          </wp:inline>
+        </w:drawing>
+      </w:r>
+    </w:p>
+    <w:p>
+      <w:pPr>
+        <w:tabs>
+          <w:tab w:val="left" w:pos="426"/>
+        </w:tabs>
+        <w:jc w:val="center"/>
+        <w:rPr>
+          <w:b/>
+        </w:rPr>
+      </w:pPr>
+      <w:r>
+        <w:rPr>
+          <w:b/>
+        </w:rPr>
+        <w:t>Gráfica de experimentación</w:t>
+      </w:r>
+    </w:p>
+    <w:p>
+      <w:pPr>
+        <w:tabs>
+          <w:tab w:val="left" w:pos="426"/>
+        </w:tabs>
+        <w:jc w:val="center"/>
+        <w:rPr>
+          <w:b/>
+        </w:rPr>
+      </w:pPr>
+      <w:r>
+        <w:rPr>
+          <w:noProof/>
+        </w:rPr>
+        <w:drawing>
+          <wp:inline distT="0" distB="0" distL="0" distR="0" wp14:anchorId="32DF45E0" wp14:editId="237D87BD">
+            <wp:extent cx="5314950" cy="4076700"/>
+            <wp:effectExtent l="0" t="0" r="0" b="0"/>
+            <wp:docPr id="4" name="Imagen 4" descr="Gráfico, Gráfico de líneas&#10;&#10;Descripción generada automáticamente"/>
+            <wp:cNvGraphicFramePr>
+              <a:graphicFrameLocks xmlns:a="http://schemas.openxmlformats.org/drawingml/2006/main" noChangeAspect="1"/>
+            </wp:cNvGraphicFramePr>
+            <a:graphic xmlns:a="http://schemas.openxmlformats.org/drawingml/2006/main">
+              <a:graphicData uri="http://schemas.openxmlformats.org/drawingml/2006/picture">
+                <pic:pic xmlns:pic="http://schemas.openxmlformats.org/drawingml/2006/picture">
+                  <pic:nvPicPr>
+                    <pic:cNvPr id="4" name="Imagen 4" descr="Gráfico, Gráfico de líneas&#10;&#10;Descripción generada automáticamente"/>
+                    <pic:cNvPicPr>
+                      <a:picLocks noChangeAspect="1" noChangeArrowheads="1"/>
+                    </pic:cNvPicPr>
+                  </pic:nvPicPr>
+                  <pic:blipFill>
+                    <a:blip r:embed="rId10">
+                      <a:extLst>
+                        <a:ext uri="{28A0092B-C50C-407E-A947-70E740481C1C}">
+                          <a14:useLocalDpi xmlns:a14="http://schemas.microsoft.com/office/drawing/2010/main" val="0"/>
+                        </a:ext>
+                      </a:extLst>
+                    </a:blip>
+                    <a:srcRect/>
+                    <a:stretch>
+                      <a:fillRect/>
+                    </a:stretch>
+                  </pic:blipFill>
+                  <pic:spPr bwMode="auto">
+                    <a:xfrm>
+                      <a:off x="0" y="0"/>
+                      <a:ext cx="5314950" cy="4076700"/>
+                    </a:xfrm>
+                    <a:prstGeom prst="rect">
+                      <a:avLst/>
+                    </a:prstGeom>
+                    <a:noFill/>
+                    <a:ln>
+                      <a:noFill/>
+                    </a:ln>
+                  </pic:spPr>
+                </pic:pic>
+              </a:graphicData>
+            </a:graphic>
+          </wp:inline>
+        </w:drawing>
+      </w:r>
+    </w:p>
+    <w:p>
+      <w:pPr>
+        <w:tabs>
+          <w:tab w:val="left" w:pos="426"/>
+        </w:tabs>
+        <w:jc w:val="both"/>
+        <w:rPr>
+          <w:b/>
+        </w:rPr>
+      </w:pPr>
+    </w:p>
+    <w:p>
+      <w:pPr>
+        <w:tabs>
+          <w:tab w:val="left" w:pos="426"/>
+        </w:tabs>
+        <w:jc w:val="both"/>
+        <w:rPr>
+          <w:b/>
+        </w:rPr>
+      </w:pPr>
+    </w:p>
+    <w:p>
+      <w:pPr>
+        <w:tabs>
+          <w:tab w:val="left" w:pos="426"/>
+        </w:tabs>
+        <w:jc w:val="both"/>
+        <w:rPr>
+          <w:b/>
+        </w:rPr>
+      </w:pPr>
+    </w:p>
+    <w:p>
+      <w:pPr>
+        <w:tabs>
+          <w:tab w:val="left" w:pos="426"/>
+        </w:tabs>
+        <w:jc w:val="both"/>
+        <w:rPr>
+          <w:b/>
+          <w:lang w:val="en-US"/>
+        </w:rPr>
+      </w:pPr>
+    </w:p>
+    <w:p>
+      <w:pPr>
+        <w:tabs>
+          <w:tab w:val="left" w:pos="426"/>
+        </w:tabs>
+        <w:jc w:val="both"/>
+        <w:rPr>
+          <w:b/>
+          <w:lang w:val="en-US"/>
+        </w:rPr>
+      </w:pPr>
+    </w:p>
+    <w:p>
+      <w:pPr>
+        <w:tabs>
+          <w:tab w:val="left" w:pos="426"/>
+        </w:tabs>
+        <w:jc w:val="both"/>
+        <w:rPr>
+          <w:b/>
+          <w:lang w:val="en-US"/>
+        </w:rPr>
+      </w:pPr>
+    </w:p>
+    <w:p>
+      <w:pPr>
+        <w:tabs>
+          <w:tab w:val="left" w:pos="426"/>
+        </w:tabs>
+        <w:jc w:val="both"/>
+        <w:rPr>
+          <w:b/>
+          <w:lang w:val="en-US"/>
+        </w:rPr>
+      </w:pPr>
+    </w:p>
+    <w:p>
+      <w:pPr>
+        <w:tabs>
+          <w:tab w:val="left" w:pos="426"/>
+        </w:tabs>
+        <w:jc w:val="both"/>
+        <w:rPr>
+          <w:b/>
+          <w:lang w:val="en-US"/>
+        </w:rPr>
+      </w:pPr>
+    </w:p>
+    <w:p>
+      <w:pPr>
+        <w:tabs>
+          <w:tab w:val="left" w:pos="426"/>
+        </w:tabs>
+        <w:jc w:val="both"/>
+        <w:rPr>
+          <w:b/>
+          <w:lang w:val="en-US"/>
+        </w:rPr>
+      </w:pPr>
+    </w:p>
+    <w:p>
+      <w:pPr>
+        <w:tabs>
+          <w:tab w:val="left" w:pos="426"/>
+        </w:tabs>
+        <w:jc w:val="both"/>
+        <w:rPr>
+          <w:b/>
+          <w:lang w:val="en-US"/>
+        </w:rPr>
+      </w:pPr>
+    </w:p>
+    <w:p>
+      <w:pPr>
+        <w:tabs>
+          <w:tab w:val="left" w:pos="426"/>
+        </w:tabs>
+        <w:jc w:val="both"/>
+        <w:rPr>
+          <w:b/>
+          <w:lang w:val="en-US"/>
+        </w:rPr>
+      </w:pPr>
+    </w:p>
+    <w:p>
+      <w:pPr>
+        <w:tabs>
+          <w:tab w:val="left" w:pos="426"/>
+        </w:tabs>
+        <w:jc w:val="both"/>
+        <w:rPr>
+          <w:b/>
+          <w:lang w:val="en-US"/>
+        </w:rPr>
+      </w:pPr>
+    </w:p>
+    <w:p>
+      <w:pPr>
+        <w:tabs>
+          <w:tab w:val="left" w:pos="426"/>
+        </w:tabs>
+        <w:jc w:val="both"/>
+        <w:rPr>
+          <w:b/>
+          <w:lang w:val="en-US"/>
+        </w:rPr>
+      </w:pPr>
+      <w:r>
+        <w:rPr>
+          <w:b/>
+          <w:lang w:val="en-US"/>
+        </w:rPr>
+        <w:t xml:space="preserve">P2.  </w:t>
+      </w:r>
+      <w:r>
+        <w:rPr>
+          <w:b/>
+          <w:lang w:val="en-US"/>
+        </w:rPr>
+        <w:t>Full-text search on Films</w:t>
+      </w:r>
+    </w:p>
+    <w:p>
+      <w:pPr>
+        <w:tabs>
+          <w:tab w:val="left" w:pos="426"/>
+        </w:tabs>
+        <w:jc w:val="both"/>
+        <w:rPr>
+          <w:bCs/>
+        </w:rPr>
+      </w:pPr>
+      <w:r>
+        <w:rPr>
+          <w:bCs/>
+        </w:rPr>
+        <w:t xml:space="preserve">El segundo </w:t>
+      </w:r>
+      <w:r>
+        <w:rPr>
+          <w:bCs/>
+        </w:rPr>
+        <w:t xml:space="preserve">experimento consiste en aplicar el índice invertido </w:t>
+      </w:r>
+      <w:r>
+        <w:rPr>
+          <w:bCs/>
+        </w:rPr>
+        <w:t xml:space="preserve">GIN </w:t>
+      </w:r>
+      <w:r>
+        <w:rPr>
+          <w:bCs/>
+        </w:rPr>
+        <w:t xml:space="preserve">sobre los atributos textuales de la tabla </w:t>
+      </w:r>
+      <w:r>
+        <w:rPr>
+          <w:bCs/>
+        </w:rPr>
+        <w:t>“</w:t>
+      </w:r>
+      <w:proofErr w:type="gramStart"/>
+      <w:r>
+        <w:rPr>
+          <w:bCs/>
+        </w:rPr>
+        <w:t>film</w:t>
+      </w:r>
+      <w:proofErr w:type="gramEnd"/>
+      <w:r>
+        <w:rPr>
+          <w:bCs/>
+        </w:rPr>
+        <w:t>”</w:t>
+      </w:r>
+      <w:r>
+        <w:rPr>
+          <w:bCs/>
+        </w:rPr>
+        <w:t xml:space="preserve"> (</w:t>
       </w:r>
       <w:proofErr w:type="spellStart"/>
       <w:r>
         <w:rPr>
-          <w:b/>
-        </w:rPr>
-        <w:t>text</w:t>
-      </w:r>
-      <w:proofErr w:type="spellEnd"/>
-      <w:r>
-        <w:rPr>
-          <w:b/>
-        </w:rPr>
-        <w:t xml:space="preserve"> </w:t>
-      </w:r>
-      <w:proofErr w:type="spellStart"/>
-      <w:r>
-        <w:rPr>
-          <w:b/>
-        </w:rPr>
-        <w:t>search</w:t>
-      </w:r>
-      <w:proofErr w:type="spellEnd"/>
-      <w:r>
-        <w:rPr>
-          <w:b/>
-        </w:rPr>
-        <w:t xml:space="preserve"> </w:t>
-      </w:r>
-      <w:proofErr w:type="spellStart"/>
-      <w:r>
-        <w:rPr>
-          <w:b/>
-        </w:rPr>
-        <w:t>on</w:t>
-      </w:r>
-      <w:proofErr w:type="spellEnd"/>
-      <w:r>
-        <w:rPr>
-          <w:b/>
-        </w:rPr>
-        <w:t xml:space="preserve"> Films</w:t>
-      </w:r>
-    </w:p>
-    <w:p>
-      <w:pPr>
-        <w:tabs>
-          <w:tab w:val="left" w:pos="426"/>
-        </w:tabs>
-        <w:jc w:val="both"/>
-        <w:rPr>
-          <w:bCs/>
-        </w:rPr>
-      </w:pPr>
-      <w:r>
-        <w:rPr>
-          <w:bCs/>
-        </w:rPr>
-        <w:t xml:space="preserve">El segundo </w:t>
-      </w:r>
-      <w:r>
-        <w:rPr>
-          <w:bCs/>
-        </w:rPr>
-        <w:t xml:space="preserve">experimento consiste en aplicar el índice invertido </w:t>
-      </w:r>
-      <w:r>
-        <w:rPr>
-          <w:bCs/>
-        </w:rPr>
-        <w:t xml:space="preserve">GIN </w:t>
-      </w:r>
-      <w:r>
-        <w:rPr>
-          <w:bCs/>
-        </w:rPr>
-        <w:t xml:space="preserve">sobre los atributos textuales de la tabla </w:t>
-      </w:r>
-      <w:r>
-        <w:rPr>
-          <w:bCs/>
-        </w:rPr>
-        <w:t>“</w:t>
-      </w:r>
-      <w:r>
-        <w:rPr>
-          <w:bCs/>
-        </w:rPr>
-        <w:t>film</w:t>
-      </w:r>
-      <w:r>
-        <w:rPr>
-          <w:bCs/>
-        </w:rPr>
-        <w:t>”</w:t>
-      </w:r>
-      <w:r>
-        <w:rPr>
-          <w:bCs/>
-        </w:rPr>
-        <w:t xml:space="preserve"> (</w:t>
-      </w:r>
-      <w:proofErr w:type="spellStart"/>
-      <w:r>
-        <w:rPr>
           <w:bCs/>
         </w:rPr>
         <w:fldChar w:fldCharType="begin"/>
@@ -876,11 +1187,6 @@
           <w:bCs/>
         </w:rPr>
         <w:instrText xml:space="preserve"> HYPERLINK "https://www.postgresqltutorial.com/postgresql-sample-database/" </w:instrText>
-      </w:r>
-      <w:r>
-        <w:rPr>
-          <w:bCs/>
-        </w:rPr>
       </w:r>
       <w:r>
         <w:rPr>
@@ -1059,184 +1365,301 @@
         <w:rPr>
           <w:b/>
         </w:rPr>
-        <w:t xml:space="preserve">y un gráfico </w:t>
-      </w:r>
-      <w:r>
-        <w:rPr>
-          <w:b/>
-        </w:rPr>
-        <w:t>como resultado de la experimentación</w:t>
-      </w:r>
-    </w:p>
-    <w:p>
-      <w:pPr>
-        <w:tabs>
-          <w:tab w:val="left" w:pos="426"/>
-        </w:tabs>
-        <w:jc w:val="both"/>
-        <w:rPr>
-          <w:b/>
-        </w:rPr>
-      </w:pPr>
-    </w:p>
-    <w:p>
-      <w:pPr>
-        <w:tabs>
-          <w:tab w:val="left" w:pos="426"/>
-        </w:tabs>
-        <w:jc w:val="both"/>
-        <w:rPr>
-          <w:b/>
-        </w:rPr>
-      </w:pPr>
-      <w:r>
-        <w:rPr>
-          <w:b/>
+        <w:t>y un gráfico como resultado de la experimentación</w:t>
+      </w:r>
+    </w:p>
+    <w:p>
+      <w:pPr>
+        <w:tabs>
+          <w:tab w:val="left" w:pos="426"/>
+        </w:tabs>
+        <w:jc w:val="center"/>
+        <w:rPr>
+          <w:b/>
+        </w:rPr>
+      </w:pPr>
+      <w:r>
+        <w:rPr>
+          <w:b/>
+        </w:rPr>
+        <w:t>Plan de ejecución</w:t>
+      </w:r>
+    </w:p>
+    <w:p>
+      <w:pPr>
+        <w:tabs>
+          <w:tab w:val="left" w:pos="426"/>
+        </w:tabs>
+        <w:jc w:val="both"/>
+        <w:rPr>
+          <w:b/>
+        </w:rPr>
+      </w:pPr>
+    </w:p>
+    <w:p>
+      <w:pPr>
+        <w:tabs>
+          <w:tab w:val="left" w:pos="426"/>
+        </w:tabs>
+        <w:jc w:val="both"/>
+        <w:rPr>
+          <w:b/>
+        </w:rPr>
+      </w:pPr>
+      <w:r>
+        <w:rPr>
+          <w:noProof/>
+        </w:rPr>
+        <w:drawing>
+          <wp:inline distT="0" distB="0" distL="0" distR="0" wp14:anchorId="5AC22362" wp14:editId="135AA355">
+            <wp:extent cx="5760720" cy="923925"/>
+            <wp:effectExtent l="0" t="0" r="0" b="9525"/>
+            <wp:docPr id="2" name="Imagen 2" descr="Interfaz de usuario gráfica, Aplicación&#10;&#10;Descripción generada automáticamente"/>
+            <wp:cNvGraphicFramePr>
+              <a:graphicFrameLocks xmlns:a="http://schemas.openxmlformats.org/drawingml/2006/main" noChangeAspect="1"/>
+            </wp:cNvGraphicFramePr>
+            <a:graphic xmlns:a="http://schemas.openxmlformats.org/drawingml/2006/main">
+              <a:graphicData uri="http://schemas.openxmlformats.org/drawingml/2006/picture">
+                <pic:pic xmlns:pic="http://schemas.openxmlformats.org/drawingml/2006/picture">
+                  <pic:nvPicPr>
+                    <pic:cNvPr id="1" name="Imagen 1" descr="Interfaz de usuario gráfica, Aplicación&#10;&#10;Descripción generada automáticamente"/>
+                    <pic:cNvPicPr>
+                      <a:picLocks noChangeAspect="1" noChangeArrowheads="1"/>
+                    </pic:cNvPicPr>
+                  </pic:nvPicPr>
+                  <pic:blipFill>
+                    <a:blip r:embed="rId11">
+                      <a:extLst>
+                        <a:ext uri="{28A0092B-C50C-407E-A947-70E740481C1C}">
+                          <a14:useLocalDpi xmlns:a14="http://schemas.microsoft.com/office/drawing/2010/main" val="0"/>
+                        </a:ext>
+                      </a:extLst>
+                    </a:blip>
+                    <a:srcRect/>
+                    <a:stretch>
+                      <a:fillRect/>
+                    </a:stretch>
+                  </pic:blipFill>
+                  <pic:spPr bwMode="auto">
+                    <a:xfrm>
+                      <a:off x="0" y="0"/>
+                      <a:ext cx="5760720" cy="923925"/>
+                    </a:xfrm>
+                    <a:prstGeom prst="rect">
+                      <a:avLst/>
+                    </a:prstGeom>
+                    <a:noFill/>
+                    <a:ln>
+                      <a:noFill/>
+                    </a:ln>
+                  </pic:spPr>
+                </pic:pic>
+              </a:graphicData>
+            </a:graphic>
+          </wp:inline>
+        </w:drawing>
+      </w:r>
+    </w:p>
+    <w:p>
+      <w:pPr>
+        <w:tabs>
+          <w:tab w:val="left" w:pos="426"/>
+        </w:tabs>
+        <w:jc w:val="both"/>
+        <w:rPr>
+          <w:b/>
+        </w:rPr>
+      </w:pPr>
+    </w:p>
+    <w:p>
+      <w:pPr>
+        <w:tabs>
+          <w:tab w:val="left" w:pos="426"/>
+        </w:tabs>
+        <w:jc w:val="center"/>
+        <w:rPr>
+          <w:b/>
+        </w:rPr>
+      </w:pPr>
+      <w:r>
+        <w:rPr>
+          <w:b/>
+        </w:rPr>
+        <w:t>Gráfica de experimentación</w:t>
+      </w:r>
+    </w:p>
+    <w:p>
+      <w:pPr>
+        <w:tabs>
+          <w:tab w:val="left" w:pos="426"/>
+        </w:tabs>
+        <w:jc w:val="center"/>
+        <w:rPr>
+          <w:b/>
+        </w:rPr>
+      </w:pPr>
+      <w:r>
+        <w:rPr>
+          <w:noProof/>
+        </w:rPr>
+        <w:drawing>
+          <wp:inline distT="0" distB="0" distL="0" distR="0" wp14:anchorId="6D20F3B5" wp14:editId="105B69EB">
+            <wp:extent cx="5295900" cy="4048125"/>
+            <wp:effectExtent l="0" t="0" r="0" b="9525"/>
+            <wp:docPr id="5" name="Imagen 5" descr="Gráfico, Gráfico de líneas&#10;&#10;Descripción generada automáticamente"/>
+            <wp:cNvGraphicFramePr>
+              <a:graphicFrameLocks xmlns:a="http://schemas.openxmlformats.org/drawingml/2006/main" noChangeAspect="1"/>
+            </wp:cNvGraphicFramePr>
+            <a:graphic xmlns:a="http://schemas.openxmlformats.org/drawingml/2006/main">
+              <a:graphicData uri="http://schemas.openxmlformats.org/drawingml/2006/picture">
+                <pic:pic xmlns:pic="http://schemas.openxmlformats.org/drawingml/2006/picture">
+                  <pic:nvPicPr>
+                    <pic:cNvPr id="5" name="Imagen 5" descr="Gráfico, Gráfico de líneas&#10;&#10;Descripción generada automáticamente"/>
+                    <pic:cNvPicPr>
+                      <a:picLocks noChangeAspect="1" noChangeArrowheads="1"/>
+                    </pic:cNvPicPr>
+                  </pic:nvPicPr>
+                  <pic:blipFill>
+                    <a:blip r:embed="rId12">
+                      <a:extLst>
+                        <a:ext uri="{28A0092B-C50C-407E-A947-70E740481C1C}">
+                          <a14:useLocalDpi xmlns:a14="http://schemas.microsoft.com/office/drawing/2010/main" val="0"/>
+                        </a:ext>
+                      </a:extLst>
+                    </a:blip>
+                    <a:srcRect/>
+                    <a:stretch>
+                      <a:fillRect/>
+                    </a:stretch>
+                  </pic:blipFill>
+                  <pic:spPr bwMode="auto">
+                    <a:xfrm>
+                      <a:off x="0" y="0"/>
+                      <a:ext cx="5295900" cy="4048125"/>
+                    </a:xfrm>
+                    <a:prstGeom prst="rect">
+                      <a:avLst/>
+                    </a:prstGeom>
+                    <a:noFill/>
+                    <a:ln>
+                      <a:noFill/>
+                    </a:ln>
+                  </pic:spPr>
+                </pic:pic>
+              </a:graphicData>
+            </a:graphic>
+          </wp:inline>
+        </w:drawing>
+      </w:r>
+    </w:p>
+    <w:p>
+      <w:pPr>
+        <w:tabs>
+          <w:tab w:val="left" w:pos="426"/>
+        </w:tabs>
+        <w:jc w:val="both"/>
+        <w:rPr>
+          <w:b/>
+          <w:lang w:val="en-US"/>
+        </w:rPr>
+      </w:pPr>
+    </w:p>
+    <w:p>
+      <w:pPr>
+        <w:tabs>
+          <w:tab w:val="left" w:pos="426"/>
+        </w:tabs>
+        <w:jc w:val="both"/>
+        <w:rPr>
+          <w:b/>
+          <w:lang w:val="en-US"/>
+        </w:rPr>
+      </w:pPr>
+    </w:p>
+    <w:p>
+      <w:pPr>
+        <w:tabs>
+          <w:tab w:val="left" w:pos="426"/>
+        </w:tabs>
+        <w:jc w:val="both"/>
+        <w:rPr>
+          <w:b/>
+          <w:lang w:val="en-US"/>
+        </w:rPr>
+      </w:pPr>
+      <w:r>
+        <w:rPr>
+          <w:b/>
+          <w:lang w:val="en-US"/>
         </w:rPr>
         <w:t>P</w:t>
       </w:r>
       <w:r>
         <w:rPr>
           <w:b/>
+          <w:lang w:val="en-US"/>
         </w:rPr>
         <w:t>3</w:t>
       </w:r>
       <w:r>
         <w:rPr>
           <w:b/>
-        </w:rPr>
-        <w:t>.</w:t>
-      </w:r>
-      <w:r>
-        <w:rPr>
-          <w:b/>
-        </w:rPr>
-        <w:t xml:space="preserve">  Full-</w:t>
+          <w:lang w:val="en-US"/>
+        </w:rPr>
+        <w:t>.  Full-text search on News</w:t>
+      </w:r>
+    </w:p>
+    <w:p>
+      <w:pPr>
+        <w:tabs>
+          <w:tab w:val="left" w:pos="426"/>
+        </w:tabs>
+        <w:jc w:val="both"/>
+        <w:rPr>
+          <w:bCs/>
+        </w:rPr>
+      </w:pPr>
+      <w:r>
+        <w:rPr>
+          <w:bCs/>
+        </w:rPr>
+        <w:t xml:space="preserve">El </w:t>
+      </w:r>
+      <w:r>
+        <w:rPr>
+          <w:bCs/>
+        </w:rPr>
+        <w:t>tercer</w:t>
+      </w:r>
+      <w:r>
+        <w:rPr>
+          <w:bCs/>
+        </w:rPr>
+        <w:t xml:space="preserve"> </w:t>
+      </w:r>
+      <w:r>
+        <w:rPr>
+          <w:bCs/>
+        </w:rPr>
+        <w:t>experimento consiste en aplicar el índice invertido GIN sobre los atributos textuales de la tabla “</w:t>
       </w:r>
       <w:proofErr w:type="spellStart"/>
       <w:r>
         <w:rPr>
-          <w:b/>
-        </w:rPr>
-        <w:t>text</w:t>
+          <w:bCs/>
+        </w:rPr>
+        <w:t>articles</w:t>
       </w:r>
       <w:proofErr w:type="spellEnd"/>
       <w:r>
         <w:rPr>
-          <w:b/>
-        </w:rPr>
-        <w:t xml:space="preserve"> </w:t>
+          <w:bCs/>
+        </w:rPr>
+        <w:t>” (</w:t>
       </w:r>
       <w:proofErr w:type="spellStart"/>
       <w:r>
         <w:rPr>
-          <w:b/>
-        </w:rPr>
-        <w:t>search</w:t>
-      </w:r>
-      <w:proofErr w:type="spellEnd"/>
-      <w:r>
-        <w:rPr>
-          <w:b/>
-        </w:rPr>
-        <w:t xml:space="preserve"> </w:t>
-      </w:r>
-      <w:proofErr w:type="spellStart"/>
-      <w:r>
-        <w:rPr>
-          <w:b/>
-        </w:rPr>
-        <w:t>on</w:t>
-      </w:r>
-      <w:proofErr w:type="spellEnd"/>
-      <w:r>
-        <w:rPr>
-          <w:b/>
-        </w:rPr>
-        <w:t xml:space="preserve"> </w:t>
-      </w:r>
-      <w:r>
-        <w:rPr>
-          <w:b/>
-        </w:rPr>
-        <w:t>News</w:t>
-      </w:r>
-    </w:p>
-    <w:p>
-      <w:pPr>
-        <w:tabs>
-          <w:tab w:val="left" w:pos="426"/>
-        </w:tabs>
-        <w:jc w:val="both"/>
-        <w:rPr>
-          <w:bCs/>
-        </w:rPr>
-      </w:pPr>
-      <w:r>
-        <w:rPr>
-          <w:bCs/>
-        </w:rPr>
-        <w:t xml:space="preserve">El </w:t>
-      </w:r>
-      <w:r>
-        <w:rPr>
-          <w:bCs/>
-        </w:rPr>
-        <w:t>tercer</w:t>
-      </w:r>
-      <w:r>
-        <w:rPr>
-          <w:bCs/>
-        </w:rPr>
-        <w:t xml:space="preserve"> </w:t>
-      </w:r>
-      <w:r>
-        <w:rPr>
-          <w:bCs/>
-        </w:rPr>
-        <w:t xml:space="preserve">experimento consiste en aplicar el índice invertido </w:t>
-      </w:r>
-      <w:r>
-        <w:rPr>
-          <w:bCs/>
-        </w:rPr>
-        <w:t xml:space="preserve">GIN </w:t>
-      </w:r>
-      <w:r>
-        <w:rPr>
-          <w:bCs/>
-        </w:rPr>
-        <w:t xml:space="preserve">sobre los atributos textuales de la tabla </w:t>
-      </w:r>
-      <w:r>
-        <w:rPr>
-          <w:bCs/>
-        </w:rPr>
-        <w:t>“</w:t>
-      </w:r>
-      <w:proofErr w:type="spellStart"/>
-      <w:r>
-        <w:rPr>
-          <w:bCs/>
-        </w:rPr>
-        <w:t>articles</w:t>
-      </w:r>
-      <w:proofErr w:type="spellEnd"/>
-      <w:r>
-        <w:rPr>
-          <w:bCs/>
-        </w:rPr>
-        <w:t>”</w:t>
-      </w:r>
-      <w:r>
-        <w:rPr>
-          <w:bCs/>
-        </w:rPr>
-        <w:t xml:space="preserve"> (</w:t>
-      </w:r>
-      <w:proofErr w:type="spellStart"/>
-      <w:r>
-        <w:rPr>
           <w:bCs/>
         </w:rPr>
         <w:fldChar w:fldCharType="begin"/>
@@ -1246,11 +1669,6 @@
           <w:bCs/>
         </w:rPr>
         <w:instrText xml:space="preserve"> HYPERLINK "https://www.kaggle.com/snapcrack/all-the-news" </w:instrText>
-      </w:r>
-      <w:r>
-        <w:rPr>
-          <w:bCs/>
-        </w:rPr>
       </w:r>
       <w:r>
         <w:rPr>
@@ -1390,31 +1808,7 @@
         <w:rPr>
           <w:bCs/>
         </w:rPr>
-        <w:t xml:space="preserve">Crear un nuevo atributo indexado compuesto por el titulo y </w:t>
-      </w:r>
-      <w:r>
-        <w:rPr>
-          <w:bCs/>
-        </w:rPr>
-        <w:t xml:space="preserve">el contenido </w:t>
-      </w:r>
-      <w:r>
-        <w:rPr>
-          <w:bCs/>
-        </w:rPr>
-        <w:t xml:space="preserve">de la </w:t>
-      </w:r>
-      <w:r>
-        <w:rPr>
-          <w:bCs/>
-        </w:rPr>
-        <w:t>noticia</w:t>
-      </w:r>
-      <w:r>
-        <w:rPr>
-          <w:bCs/>
-        </w:rPr>
-        <w:t xml:space="preserve">. </w:t>
+        <w:t xml:space="preserve">Crear un nuevo atributo indexado compuesto por el titulo y el contenido de la noticia. </w:t>
       </w:r>
     </w:p>
     <w:p>
@@ -1436,25 +1830,7 @@
         <w:rPr>
           <w:bCs/>
         </w:rPr>
-        <w:t xml:space="preserve">El tipo de dato corresponde al vector de pesos </w:t>
-      </w:r>
-      <w:r>
-        <w:rPr>
-          <w:bCs/>
-        </w:rPr>
-        <w:t>de los</w:t>
-      </w:r>
-      <w:r>
-        <w:rPr>
-          <w:bCs/>
-        </w:rPr>
-        <w:t xml:space="preserve"> </w:t>
-      </w:r>
-      <w:r>
-        <w:rPr>
-          <w:bCs/>
-        </w:rPr>
-        <w:t>términos</w:t>
+        <w:t>El tipo de dato corresponde al vector de pesos de los términos</w:t>
       </w:r>
     </w:p>
     <w:p>
@@ -1529,8 +1905,170 @@
         </w:rPr>
       </w:pPr>
     </w:p>
+    <w:p>
+      <w:pPr>
+        <w:tabs>
+          <w:tab w:val="left" w:pos="426"/>
+        </w:tabs>
+        <w:jc w:val="center"/>
+        <w:rPr>
+          <w:b/>
+        </w:rPr>
+      </w:pPr>
+      <w:r>
+        <w:rPr>
+          <w:b/>
+        </w:rPr>
+        <w:t>Plan de ejecución</w:t>
+      </w:r>
+    </w:p>
+    <w:p>
+      <w:pPr>
+        <w:tabs>
+          <w:tab w:val="left" w:pos="426"/>
+        </w:tabs>
+        <w:jc w:val="both"/>
+        <w:rPr>
+          <w:b/>
+        </w:rPr>
+      </w:pPr>
+      <w:r>
+        <w:rPr>
+          <w:noProof/>
+        </w:rPr>
+        <w:drawing>
+          <wp:inline distT="0" distB="0" distL="0" distR="0" wp14:anchorId="57A60C3A" wp14:editId="4DB70A48">
+            <wp:extent cx="5760720" cy="923925"/>
+            <wp:effectExtent l="0" t="0" r="0" b="9525"/>
+            <wp:docPr id="1" name="Imagen 1" descr="Interfaz de usuario gráfica, Aplicación&#10;&#10;Descripción generada automáticamente"/>
+            <wp:cNvGraphicFramePr>
+              <a:graphicFrameLocks xmlns:a="http://schemas.openxmlformats.org/drawingml/2006/main" noChangeAspect="1"/>
+            </wp:cNvGraphicFramePr>
+            <a:graphic xmlns:a="http://schemas.openxmlformats.org/drawingml/2006/main">
+              <a:graphicData uri="http://schemas.openxmlformats.org/drawingml/2006/picture">
+                <pic:pic xmlns:pic="http://schemas.openxmlformats.org/drawingml/2006/picture">
+                  <pic:nvPicPr>
+                    <pic:cNvPr id="1" name="Imagen 1" descr="Interfaz de usuario gráfica, Aplicación&#10;&#10;Descripción generada automáticamente"/>
+                    <pic:cNvPicPr>
+                      <a:picLocks noChangeAspect="1" noChangeArrowheads="1"/>
+                    </pic:cNvPicPr>
+                  </pic:nvPicPr>
+                  <pic:blipFill>
+                    <a:blip r:embed="rId11">
+                      <a:extLst>
+                        <a:ext uri="{28A0092B-C50C-407E-A947-70E740481C1C}">
+                          <a14:useLocalDpi xmlns:a14="http://schemas.microsoft.com/office/drawing/2010/main" val="0"/>
+                        </a:ext>
+                      </a:extLst>
+                    </a:blip>
+                    <a:srcRect/>
+                    <a:stretch>
+                      <a:fillRect/>
+                    </a:stretch>
+                  </pic:blipFill>
+                  <pic:spPr bwMode="auto">
+                    <a:xfrm>
+                      <a:off x="0" y="0"/>
+                      <a:ext cx="5760720" cy="923925"/>
+                    </a:xfrm>
+                    <a:prstGeom prst="rect">
+                      <a:avLst/>
+                    </a:prstGeom>
+                    <a:noFill/>
+                    <a:ln>
+                      <a:noFill/>
+                    </a:ln>
+                  </pic:spPr>
+                </pic:pic>
+              </a:graphicData>
+            </a:graphic>
+          </wp:inline>
+        </w:drawing>
+      </w:r>
+    </w:p>
+    <w:p>
+      <w:pPr>
+        <w:tabs>
+          <w:tab w:val="left" w:pos="426"/>
+        </w:tabs>
+        <w:jc w:val="center"/>
+        <w:rPr>
+          <w:b/>
+        </w:rPr>
+      </w:pPr>
+      <w:r>
+        <w:rPr>
+          <w:b/>
+        </w:rPr>
+        <w:t>Gráfica de experimentación</w:t>
+      </w:r>
+    </w:p>
+    <w:p>
+      <w:pPr>
+        <w:tabs>
+          <w:tab w:val="left" w:pos="426"/>
+        </w:tabs>
+        <w:jc w:val="center"/>
+        <w:rPr>
+          <w:b/>
+        </w:rPr>
+      </w:pPr>
+      <w:r>
+        <w:rPr>
+          <w:noProof/>
+        </w:rPr>
+        <w:drawing>
+          <wp:inline distT="0" distB="0" distL="0" distR="0" wp14:anchorId="5D0A7D16" wp14:editId="31C573B2">
+            <wp:extent cx="5305425" cy="4048125"/>
+            <wp:effectExtent l="0" t="0" r="9525" b="9525"/>
+            <wp:docPr id="6" name="Imagen 6" descr="Gráfico, Gráfico de líneas&#10;&#10;Descripción generada automáticamente"/>
+            <wp:cNvGraphicFramePr>
+              <a:graphicFrameLocks xmlns:a="http://schemas.openxmlformats.org/drawingml/2006/main" noChangeAspect="1"/>
+            </wp:cNvGraphicFramePr>
+            <a:graphic xmlns:a="http://schemas.openxmlformats.org/drawingml/2006/main">
+              <a:graphicData uri="http://schemas.openxmlformats.org/drawingml/2006/picture">
+                <pic:pic xmlns:pic="http://schemas.openxmlformats.org/drawingml/2006/picture">
+                  <pic:nvPicPr>
+                    <pic:cNvPr id="6" name="Imagen 6" descr="Gráfico, Gráfico de líneas&#10;&#10;Descripción generada automáticamente"/>
+                    <pic:cNvPicPr>
+                      <a:picLocks noChangeAspect="1" noChangeArrowheads="1"/>
+                    </pic:cNvPicPr>
+                  </pic:nvPicPr>
+                  <pic:blipFill>
+                    <a:blip r:embed="rId13">
+                      <a:extLst>
+                        <a:ext uri="{28A0092B-C50C-407E-A947-70E740481C1C}">
+                          <a14:useLocalDpi xmlns:a14="http://schemas.microsoft.com/office/drawing/2010/main" val="0"/>
+                        </a:ext>
+                      </a:extLst>
+                    </a:blip>
+                    <a:srcRect/>
+                    <a:stretch>
+                      <a:fillRect/>
+                    </a:stretch>
+                  </pic:blipFill>
+                  <pic:spPr bwMode="auto">
+                    <a:xfrm>
+                      <a:off x="0" y="0"/>
+                      <a:ext cx="5305425" cy="4048125"/>
+                    </a:xfrm>
+                    <a:prstGeom prst="rect">
+                      <a:avLst/>
+                    </a:prstGeom>
+                    <a:noFill/>
+                    <a:ln>
+                      <a:noFill/>
+                    </a:ln>
+                  </pic:spPr>
+                </pic:pic>
+              </a:graphicData>
+            </a:graphic>
+          </wp:inline>
+        </w:drawing>
+      </w:r>
+    </w:p>
     <w:sectPr>
-      <w:headerReference w:type="default" r:id="rId9"/>
+      <w:headerReference w:type="default" r:id="rId14"/>
       <w:pgSz w:w="11906" w:h="16838"/>
       <w:pgMar w:top="1276" w:right="1416" w:bottom="993" w:left="1418" w:header="708" w:footer="708" w:gutter="0"/>
       <w:cols w:space="708"/>
@@ -1541,7 +2079,7 @@
 </file>
 
 <file path=word/endnotes.xml><?xml version="1.0" encoding="utf-8"?>
-<w:endnotes xmlns:wpc="http://schemas.microsoft.com/office/word/2010/wordprocessingCanvas" xmlns:cx="http://schemas.microsoft.com/office/drawing/2014/chartex" xmlns:cx1="http://schemas.microsoft.com/office/drawing/2015/9/8/chartex" xmlns:cx2="http://schemas.microsoft.com/office/drawing/2015/10/21/chartex" xmlns:cx3="http://schemas.microsoft.com/office/drawing/2016/5/9/chartex" xmlns:cx4="http://schemas.microsoft.com/office/drawing/2016/5/10/chartex" xmlns:cx5="http://schemas.microsoft.com/office/drawing/2016/5/11/chartex" xmlns:cx6="http://schemas.microsoft.com/office/drawing/2016/5/12/chartex" xmlns:cx7="http://schemas.microsoft.com/office/drawing/2016/5/13/chartex" xmlns:cx8="http://schemas.microsoft.com/office/drawing/2016/5/14/chartex" xmlns:mc="http://schemas.openxmlformats.org/markup-compatibility/2006" xmlns:aink="http://schemas.microsoft.com/office/drawing/2016/ink" xmlns:am3d="http://schemas.microsoft.com/office/drawing/2017/model3d" xmlns:o="urn:schemas-microsoft-com:office:office" xmlns:r="http://schemas.openxmlformats.org/officeDocument/2006/relationships" xmlns:m="http://schemas.openxmlformats.org/officeDocument/2006/math" xmlns:v="urn:schemas-microsoft-com:vml" xmlns:wp14="http://schemas.microsoft.com/office/word/2010/wordprocessingDrawing" xmlns:wp="http://schemas.openxmlformats.org/drawingml/2006/wordprocessingDrawing" xmlns:w10="urn:schemas-microsoft-com:office:word" xmlns:w="http://schemas.openxmlformats.org/wordprocessingml/2006/main" xmlns:w14="http://schemas.microsoft.com/office/word/2010/wordml" xmlns:w15="http://schemas.microsoft.com/office/word/2012/wordml" xmlns:w16cex="http://schemas.microsoft.com/office/word/2018/wordml/cex" xmlns:w16cid="http://schemas.microsoft.com/office/word/2016/wordml/cid" xmlns:w16="http://schemas.microsoft.com/office/word/2018/wordml" xmlns:w16sdtdh="http://schemas.microsoft.com/office/word/2020/wordml/sdtdatahash" xmlns:w16se="http://schemas.microsoft.com/office/word/2015/wordml/symex" xmlns:wpg="http://schemas.microsoft.com/office/word/2010/wordprocessingGroup" xmlns:wpi="http://schemas.microsoft.com/office/word/2010/wordprocessingInk" xmlns:wne="http://schemas.microsoft.com/office/word/2006/wordml" xmlns:wps="http://schemas.microsoft.com/office/word/2010/wordprocessingShape" mc:Ignorable="w14 w15 w16se w16cid w16 w16cex w16sdtdh wp14">
+<w:endnotes xmlns:wpc="http://schemas.microsoft.com/office/word/2010/wordprocessingCanvas" xmlns:cx="http://schemas.microsoft.com/office/drawing/2014/chartex" xmlns:cx1="http://schemas.microsoft.com/office/drawing/2015/9/8/chartex" xmlns:cx2="http://schemas.microsoft.com/office/drawing/2015/10/21/chartex" xmlns:cx3="http://schemas.microsoft.com/office/drawing/2016/5/9/chartex" xmlns:cx4="http://schemas.microsoft.com/office/drawing/2016/5/10/chartex" xmlns:cx5="http://schemas.microsoft.com/office/drawing/2016/5/11/chartex" xmlns:cx6="http://schemas.microsoft.com/office/drawing/2016/5/12/chartex" xmlns:cx7="http://schemas.microsoft.com/office/drawing/2016/5/13/chartex" xmlns:cx8="http://schemas.microsoft.com/office/drawing/2016/5/14/chartex" xmlns:mc="http://schemas.openxmlformats.org/markup-compatibility/2006" xmlns:aink="http://schemas.microsoft.com/office/drawing/2016/ink" xmlns:am3d="http://schemas.microsoft.com/office/drawing/2017/model3d" xmlns:o="urn:schemas-microsoft-com:office:office" xmlns:oel="http://schemas.microsoft.com/office/2019/extlst" xmlns:r="http://schemas.openxmlformats.org/officeDocument/2006/relationships" xmlns:m="http://schemas.openxmlformats.org/officeDocument/2006/math" xmlns:v="urn:schemas-microsoft-com:vml" xmlns:wp14="http://schemas.microsoft.com/office/word/2010/wordprocessingDrawing" xmlns:wp="http://schemas.openxmlformats.org/drawingml/2006/wordprocessingDrawing" xmlns:w10="urn:schemas-microsoft-com:office:word" xmlns:w="http://schemas.openxmlformats.org/wordprocessingml/2006/main" xmlns:w14="http://schemas.microsoft.com/office/word/2010/wordml" xmlns:w15="http://schemas.microsoft.com/office/word/2012/wordml" xmlns:w16cex="http://schemas.microsoft.com/office/word/2018/wordml/cex" xmlns:w16cid="http://schemas.microsoft.com/office/word/2016/wordml/cid" xmlns:w16="http://schemas.microsoft.com/office/word/2018/wordml" xmlns:w16sdtdh="http://schemas.microsoft.com/office/word/2020/wordml/sdtdatahash" xmlns:w16se="http://schemas.microsoft.com/office/word/2015/wordml/symex" xmlns:wpg="http://schemas.microsoft.com/office/word/2010/wordprocessingGroup" xmlns:wpi="http://schemas.microsoft.com/office/word/2010/wordprocessingInk" xmlns:wne="http://schemas.microsoft.com/office/word/2006/wordml" xmlns:wps="http://schemas.microsoft.com/office/word/2010/wordprocessingShape" mc:Ignorable="w14 w15 w16se w16cid w16 w16cex w16sdtdh wp14">
   <w:endnote w:type="separator" w:id="-1">
     <w:p>
       <w:pPr>
@@ -1566,7 +2104,7 @@
 </file>
 
 <file path=word/footnotes.xml><?xml version="1.0" encoding="utf-8"?>
-<w:footnotes xmlns:wpc="http://schemas.microsoft.com/office/word/2010/wordprocessingCanvas" xmlns:cx="http://schemas.microsoft.com/office/drawing/2014/chartex" xmlns:cx1="http://schemas.microsoft.com/office/drawing/2015/9/8/chartex" xmlns:cx2="http://schemas.microsoft.com/office/drawing/2015/10/21/chartex" xmlns:cx3="http://schemas.microsoft.com/office/drawing/2016/5/9/chartex" xmlns:cx4="http://schemas.microsoft.com/office/drawing/2016/5/10/chartex" xmlns:cx5="http://schemas.microsoft.com/office/drawing/2016/5/11/chartex" xmlns:cx6="http://schemas.microsoft.com/office/drawing/2016/5/12/chartex" xmlns:cx7="http://schemas.microsoft.com/office/drawing/2016/5/13/chartex" xmlns:cx8="http://schemas.microsoft.com/office/drawing/2016/5/14/chartex" xmlns:mc="http://schemas.openxmlformats.org/markup-compatibility/2006" xmlns:aink="http://schemas.microsoft.com/office/drawing/2016/ink" xmlns:am3d="http://schemas.microsoft.com/office/drawing/2017/model3d" xmlns:o="urn:schemas-microsoft-com:office:office" xmlns:r="http://schemas.openxmlformats.org/officeDocument/2006/relationships" xmlns:m="http://schemas.openxmlformats.org/officeDocument/2006/math" xmlns:v="urn:schemas-microsoft-com:vml" xmlns:wp14="http://schemas.microsoft.com/office/word/2010/wordprocessingDrawing" xmlns:wp="http://schemas.openxmlformats.org/drawingml/2006/wordprocessingDrawing" xmlns:w10="urn:schemas-microsoft-com:office:word" xmlns:w="http://schemas.openxmlformats.org/wordprocessingml/2006/main" xmlns:w14="http://schemas.microsoft.com/office/word/2010/wordml" xmlns:w15="http://schemas.microsoft.com/office/word/2012/wordml" xmlns:w16cex="http://schemas.microsoft.com/office/word/2018/wordml/cex" xmlns:w16cid="http://schemas.microsoft.com/office/word/2016/wordml/cid" xmlns:w16="http://schemas.microsoft.com/office/word/2018/wordml" xmlns:w16sdtdh="http://schemas.microsoft.com/office/word/2020/wordml/sdtdatahash" xmlns:w16se="http://schemas.microsoft.com/office/word/2015/wordml/symex" xmlns:wpg="http://schemas.microsoft.com/office/word/2010/wordprocessingGroup" xmlns:wpi="http://schemas.microsoft.com/office/word/2010/wordprocessingInk" xmlns:wne="http://schemas.microsoft.com/office/word/2006/wordml" xmlns:wps="http://schemas.microsoft.com/office/word/2010/wordprocessingShape" mc:Ignorable="w14 w15 w16se w16cid w16 w16cex w16sdtdh wp14">
+<w:footnotes xmlns:wpc="http://schemas.microsoft.com/office/word/2010/wordprocessingCanvas" xmlns:cx="http://schemas.microsoft.com/office/drawing/2014/chartex" xmlns:cx1="http://schemas.microsoft.com/office/drawing/2015/9/8/chartex" xmlns:cx2="http://schemas.microsoft.com/office/drawing/2015/10/21/chartex" xmlns:cx3="http://schemas.microsoft.com/office/drawing/2016/5/9/chartex" xmlns:cx4="http://schemas.microsoft.com/office/drawing/2016/5/10/chartex" xmlns:cx5="http://schemas.microsoft.com/office/drawing/2016/5/11/chartex" xmlns:cx6="http://schemas.microsoft.com/office/drawing/2016/5/12/chartex" xmlns:cx7="http://schemas.microsoft.com/office/drawing/2016/5/13/chartex" xmlns:cx8="http://schemas.microsoft.com/office/drawing/2016/5/14/chartex" xmlns:mc="http://schemas.openxmlformats.org/markup-compatibility/2006" xmlns:aink="http://schemas.microsoft.com/office/drawing/2016/ink" xmlns:am3d="http://schemas.microsoft.com/office/drawing/2017/model3d" xmlns:o="urn:schemas-microsoft-com:office:office" xmlns:oel="http://schemas.microsoft.com/office/2019/extlst" xmlns:r="http://schemas.openxmlformats.org/officeDocument/2006/relationships" xmlns:m="http://schemas.openxmlformats.org/officeDocument/2006/math" xmlns:v="urn:schemas-microsoft-com:vml" xmlns:wp14="http://schemas.microsoft.com/office/word/2010/wordprocessingDrawing" xmlns:wp="http://schemas.openxmlformats.org/drawingml/2006/wordprocessingDrawing" xmlns:w10="urn:schemas-microsoft-com:office:word" xmlns:w="http://schemas.openxmlformats.org/wordprocessingml/2006/main" xmlns:w14="http://schemas.microsoft.com/office/word/2010/wordml" xmlns:w15="http://schemas.microsoft.com/office/word/2012/wordml" xmlns:w16cex="http://schemas.microsoft.com/office/word/2018/wordml/cex" xmlns:w16cid="http://schemas.microsoft.com/office/word/2016/wordml/cid" xmlns:w16="http://schemas.microsoft.com/office/word/2018/wordml" xmlns:w16sdtdh="http://schemas.microsoft.com/office/word/2020/wordml/sdtdatahash" xmlns:w16se="http://schemas.microsoft.com/office/word/2015/wordml/symex" xmlns:wpg="http://schemas.microsoft.com/office/word/2010/wordprocessingGroup" xmlns:wpi="http://schemas.microsoft.com/office/word/2010/wordprocessingInk" xmlns:wne="http://schemas.microsoft.com/office/word/2006/wordml" xmlns:wps="http://schemas.microsoft.com/office/word/2010/wordprocessingShape" mc:Ignorable="w14 w15 w16se w16cid w16 w16cex w16sdtdh wp14">
   <w:footnote w:type="separator" w:id="-1">
     <w:p>
       <w:pPr>
@@ -1591,7 +2129,7 @@
 </file>
 
 <file path=word/header1.xml><?xml version="1.0" encoding="utf-8"?>
-<w:hdr xmlns:wpc="http://schemas.microsoft.com/office/word/2010/wordprocessingCanvas" xmlns:cx="http://schemas.microsoft.com/office/drawing/2014/chartex" xmlns:cx1="http://schemas.microsoft.com/office/drawing/2015/9/8/chartex" xmlns:cx2="http://schemas.microsoft.com/office/drawing/2015/10/21/chartex" xmlns:cx3="http://schemas.microsoft.com/office/drawing/2016/5/9/chartex" xmlns:cx4="http://schemas.microsoft.com/office/drawing/2016/5/10/chartex" xmlns:cx5="http://schemas.microsoft.com/office/drawing/2016/5/11/chartex" xmlns:cx6="http://schemas.microsoft.com/office/drawing/2016/5/12/chartex" xmlns:cx7="http://schemas.microsoft.com/office/drawing/2016/5/13/chartex" xmlns:cx8="http://schemas.microsoft.com/office/drawing/2016/5/14/chartex" xmlns:mc="http://schemas.openxmlformats.org/markup-compatibility/2006" xmlns:aink="http://schemas.microsoft.com/office/drawing/2016/ink" xmlns:am3d="http://schemas.microsoft.com/office/drawing/2017/model3d" xmlns:o="urn:schemas-microsoft-com:office:office" xmlns:r="http://schemas.openxmlformats.org/officeDocument/2006/relationships" xmlns:m="http://schemas.openxmlformats.org/officeDocument/2006/math" xmlns:v="urn:schemas-microsoft-com:vml" xmlns:wp14="http://schemas.microsoft.com/office/word/2010/wordprocessingDrawing" xmlns:wp="http://schemas.openxmlformats.org/drawingml/2006/wordprocessingDrawing" xmlns:w10="urn:schemas-microsoft-com:office:word" xmlns:w="http://schemas.openxmlformats.org/wordprocessingml/2006/main" xmlns:w14="http://schemas.microsoft.com/office/word/2010/wordml" xmlns:w15="http://schemas.microsoft.com/office/word/2012/wordml" xmlns:w16cex="http://schemas.microsoft.com/office/word/2018/wordml/cex" xmlns:w16cid="http://schemas.microsoft.com/office/word/2016/wordml/cid" xmlns:w16="http://schemas.microsoft.com/office/word/2018/wordml" xmlns:w16sdtdh="http://schemas.microsoft.com/office/word/2020/wordml/sdtdatahash" xmlns:w16se="http://schemas.microsoft.com/office/word/2015/wordml/symex" xmlns:wpg="http://schemas.microsoft.com/office/word/2010/wordprocessingGroup" xmlns:wpi="http://schemas.microsoft.com/office/word/2010/wordprocessingInk" xmlns:wne="http://schemas.microsoft.com/office/word/2006/wordml" xmlns:wps="http://schemas.microsoft.com/office/word/2010/wordprocessingShape" mc:Ignorable="w14 w15 w16se w16cid w16 w16cex w16sdtdh wp14">
+<w:hdr xmlns:wpc="http://schemas.microsoft.com/office/word/2010/wordprocessingCanvas" xmlns:cx="http://schemas.microsoft.com/office/drawing/2014/chartex" xmlns:cx1="http://schemas.microsoft.com/office/drawing/2015/9/8/chartex" xmlns:cx2="http://schemas.microsoft.com/office/drawing/2015/10/21/chartex" xmlns:cx3="http://schemas.microsoft.com/office/drawing/2016/5/9/chartex" xmlns:cx4="http://schemas.microsoft.com/office/drawing/2016/5/10/chartex" xmlns:cx5="http://schemas.microsoft.com/office/drawing/2016/5/11/chartex" xmlns:cx6="http://schemas.microsoft.com/office/drawing/2016/5/12/chartex" xmlns:cx7="http://schemas.microsoft.com/office/drawing/2016/5/13/chartex" xmlns:cx8="http://schemas.microsoft.com/office/drawing/2016/5/14/chartex" xmlns:mc="http://schemas.openxmlformats.org/markup-compatibility/2006" xmlns:aink="http://schemas.microsoft.com/office/drawing/2016/ink" xmlns:am3d="http://schemas.microsoft.com/office/drawing/2017/model3d" xmlns:o="urn:schemas-microsoft-com:office:office" xmlns:oel="http://schemas.microsoft.com/office/2019/extlst" xmlns:r="http://schemas.openxmlformats.org/officeDocument/2006/relationships" xmlns:m="http://schemas.openxmlformats.org/officeDocument/2006/math" xmlns:v="urn:schemas-microsoft-com:vml" xmlns:wp14="http://schemas.microsoft.com/office/word/2010/wordprocessingDrawing" xmlns:wp="http://schemas.openxmlformats.org/drawingml/2006/wordprocessingDrawing" xmlns:w10="urn:schemas-microsoft-com:office:word" xmlns:w="http://schemas.openxmlformats.org/wordprocessingml/2006/main" xmlns:w14="http://schemas.microsoft.com/office/word/2010/wordml" xmlns:w15="http://schemas.microsoft.com/office/word/2012/wordml" xmlns:w16cex="http://schemas.microsoft.com/office/word/2018/wordml/cex" xmlns:w16cid="http://schemas.microsoft.com/office/word/2016/wordml/cid" xmlns:w16="http://schemas.microsoft.com/office/word/2018/wordml" xmlns:w16sdtdh="http://schemas.microsoft.com/office/word/2020/wordml/sdtdatahash" xmlns:w16se="http://schemas.microsoft.com/office/word/2015/wordml/symex" xmlns:wpg="http://schemas.microsoft.com/office/word/2010/wordprocessingGroup" xmlns:wpi="http://schemas.microsoft.com/office/word/2010/wordprocessingInk" xmlns:wne="http://schemas.microsoft.com/office/word/2006/wordml" xmlns:wps="http://schemas.microsoft.com/office/word/2010/wordprocessingShape" mc:Ignorable="w14 w15 w16se w16cid w16 w16cex w16sdtdh wp14">
   <w:p>
     <w:pPr>
       <w:pStyle w:val="Encabezado"/>
@@ -1716,7 +2254,7 @@
 </file>
 
 <file path=word/numbering.xml><?xml version="1.0" encoding="utf-8"?>
-<w:numbering xmlns:wpc="http://schemas.microsoft.com/office/word/2010/wordprocessingCanvas" xmlns:cx="http://schemas.microsoft.com/office/drawing/2014/chartex" xmlns:cx1="http://schemas.microsoft.com/office/drawing/2015/9/8/chartex" xmlns:cx2="http://schemas.microsoft.com/office/drawing/2015/10/21/chartex" xmlns:cx3="http://schemas.microsoft.com/office/drawing/2016/5/9/chartex" xmlns:cx4="http://schemas.microsoft.com/office/drawing/2016/5/10/chartex" xmlns:cx5="http://schemas.microsoft.com/office/drawing/2016/5/11/chartex" xmlns:cx6="http://schemas.microsoft.com/office/drawing/2016/5/12/chartex" xmlns:cx7="http://schemas.microsoft.com/office/drawing/2016/5/13/chartex" xmlns:cx8="http://schemas.microsoft.com/office/drawing/2016/5/14/chartex" xmlns:mc="http://schemas.openxmlformats.org/markup-compatibility/2006" xmlns:aink="http://schemas.microsoft.com/office/drawing/2016/ink" xmlns:am3d="http://schemas.microsoft.com/office/drawing/2017/model3d" xmlns:o="urn:schemas-microsoft-com:office:office" xmlns:r="http://schemas.openxmlformats.org/officeDocument/2006/relationships" xmlns:m="http://schemas.openxmlformats.org/officeDocument/2006/math" xmlns:v="urn:schemas-microsoft-com:vml" xmlns:wp14="http://schemas.microsoft.com/office/word/2010/wordprocessingDrawing" xmlns:wp="http://schemas.openxmlformats.org/drawingml/2006/wordprocessingDrawing" xmlns:w10="urn:schemas-microsoft-com:office:word" xmlns:w="http://schemas.openxmlformats.org/wordprocessingml/2006/main" xmlns:w14="http://schemas.microsoft.com/office/word/2010/wordml" xmlns:w15="http://schemas.microsoft.com/office/word/2012/wordml" xmlns:w16cex="http://schemas.microsoft.com/office/word/2018/wordml/cex" xmlns:w16cid="http://schemas.microsoft.com/office/word/2016/wordml/cid" xmlns:w16="http://schemas.microsoft.com/office/word/2018/wordml" xmlns:w16sdtdh="http://schemas.microsoft.com/office/word/2020/wordml/sdtdatahash" xmlns:w16se="http://schemas.microsoft.com/office/word/2015/wordml/symex" xmlns:wpg="http://schemas.microsoft.com/office/word/2010/wordprocessingGroup" xmlns:wpi="http://schemas.microsoft.com/office/word/2010/wordprocessingInk" xmlns:wne="http://schemas.microsoft.com/office/word/2006/wordml" xmlns:wps="http://schemas.microsoft.com/office/word/2010/wordprocessingShape" mc:Ignorable="w14 w15 w16se w16cid w16 w16cex w16sdtdh wp14">
+<w:numbering xmlns:wpc="http://schemas.microsoft.com/office/word/2010/wordprocessingCanvas" xmlns:cx="http://schemas.microsoft.com/office/drawing/2014/chartex" xmlns:cx1="http://schemas.microsoft.com/office/drawing/2015/9/8/chartex" xmlns:cx2="http://schemas.microsoft.com/office/drawing/2015/10/21/chartex" xmlns:cx3="http://schemas.microsoft.com/office/drawing/2016/5/9/chartex" xmlns:cx4="http://schemas.microsoft.com/office/drawing/2016/5/10/chartex" xmlns:cx5="http://schemas.microsoft.com/office/drawing/2016/5/11/chartex" xmlns:cx6="http://schemas.microsoft.com/office/drawing/2016/5/12/chartex" xmlns:cx7="http://schemas.microsoft.com/office/drawing/2016/5/13/chartex" xmlns:cx8="http://schemas.microsoft.com/office/drawing/2016/5/14/chartex" xmlns:mc="http://schemas.openxmlformats.org/markup-compatibility/2006" xmlns:aink="http://schemas.microsoft.com/office/drawing/2016/ink" xmlns:am3d="http://schemas.microsoft.com/office/drawing/2017/model3d" xmlns:o="urn:schemas-microsoft-com:office:office" xmlns:oel="http://schemas.microsoft.com/office/2019/extlst" xmlns:r="http://schemas.openxmlformats.org/officeDocument/2006/relationships" xmlns:m="http://schemas.openxmlformats.org/officeDocument/2006/math" xmlns:v="urn:schemas-microsoft-com:vml" xmlns:wp14="http://schemas.microsoft.com/office/word/2010/wordprocessingDrawing" xmlns:wp="http://schemas.openxmlformats.org/drawingml/2006/wordprocessingDrawing" xmlns:w10="urn:schemas-microsoft-com:office:word" xmlns:w="http://schemas.openxmlformats.org/wordprocessingml/2006/main" xmlns:w14="http://schemas.microsoft.com/office/word/2010/wordml" xmlns:w15="http://schemas.microsoft.com/office/word/2012/wordml" xmlns:w16cex="http://schemas.microsoft.com/office/word/2018/wordml/cex" xmlns:w16cid="http://schemas.microsoft.com/office/word/2016/wordml/cid" xmlns:w16="http://schemas.microsoft.com/office/word/2018/wordml" xmlns:w16sdtdh="http://schemas.microsoft.com/office/word/2020/wordml/sdtdatahash" xmlns:w16se="http://schemas.microsoft.com/office/word/2015/wordml/symex" xmlns:wpg="http://schemas.microsoft.com/office/word/2010/wordprocessingGroup" xmlns:wpi="http://schemas.microsoft.com/office/word/2010/wordprocessingInk" xmlns:wne="http://schemas.microsoft.com/office/word/2006/wordml" xmlns:wps="http://schemas.microsoft.com/office/word/2010/wordprocessingShape" mc:Ignorable="w14 w15 w16se w16cid w16 w16cex w16sdtdh wp14">
   <w:abstractNum w:abstractNumId="0" w15:restartNumberingAfterBreak="0">
     <w:nsid w:val="05106476"/>
     <w:multiLevelType w:val="hybridMultilevel"/>
@@ -2412,6 +2950,118 @@
     </w:lvl>
   </w:abstractNum>
   <w:abstractNum w:abstractNumId="7" w15:restartNumberingAfterBreak="0">
+    <w:nsid w:val="4A086B57"/>
+    <w:multiLevelType w:val="hybridMultilevel"/>
+    <w:tmpl w:val="BE822C6A"/>
+    <w:lvl w:ilvl="0" w:tplc="FEB40928">
+      <w:numFmt w:val="bullet"/>
+      <w:lvlText w:val="-"/>
+      <w:lvlJc w:val="left"/>
+      <w:pPr>
+        <w:ind w:left="720" w:hanging="360"/>
+      </w:pPr>
+      <w:rPr>
+        <w:rFonts w:ascii="Calibri" w:eastAsiaTheme="minorHAnsi" w:hAnsi="Calibri" w:cs="Calibri" w:hint="default"/>
+      </w:rPr>
+    </w:lvl>
+    <w:lvl w:ilvl="1" w:tplc="280A0003" w:tentative="1">
+      <w:start w:val="1"/>
+      <w:numFmt w:val="bullet"/>
+      <w:lvlText w:val="o"/>
+      <w:lvlJc w:val="left"/>
+      <w:pPr>
+        <w:ind w:left="1440" w:hanging="360"/>
+      </w:pPr>
+      <w:rPr>
+        <w:rFonts w:ascii="Courier New" w:hAnsi="Courier New" w:cs="Courier New" w:hint="default"/>
+      </w:rPr>
+    </w:lvl>
+    <w:lvl w:ilvl="2" w:tplc="280A0005" w:tentative="1">
+      <w:start w:val="1"/>
+      <w:numFmt w:val="bullet"/>
+      <w:lvlText w:val=""/>
+      <w:lvlJc w:val="left"/>
+      <w:pPr>
+        <w:ind w:left="2160" w:hanging="360"/>
+      </w:pPr>
+      <w:rPr>
+        <w:rFonts w:ascii="Wingdings" w:hAnsi="Wingdings" w:hint="default"/>
+      </w:rPr>
+    </w:lvl>
+    <w:lvl w:ilvl="3" w:tplc="280A0001" w:tentative="1">
+      <w:start w:val="1"/>
+      <w:numFmt w:val="bullet"/>
+      <w:lvlText w:val=""/>
+      <w:lvlJc w:val="left"/>
+      <w:pPr>
+        <w:ind w:left="2880" w:hanging="360"/>
+      </w:pPr>
+      <w:rPr>
+        <w:rFonts w:ascii="Symbol" w:hAnsi="Symbol" w:hint="default"/>
+      </w:rPr>
+    </w:lvl>
+    <w:lvl w:ilvl="4" w:tplc="280A0003" w:tentative="1">
+      <w:start w:val="1"/>
+      <w:numFmt w:val="bullet"/>
+      <w:lvlText w:val="o"/>
+      <w:lvlJc w:val="left"/>
+      <w:pPr>
+        <w:ind w:left="3600" w:hanging="360"/>
+      </w:pPr>
+      <w:rPr>
+        <w:rFonts w:ascii="Courier New" w:hAnsi="Courier New" w:cs="Courier New" w:hint="default"/>
+      </w:rPr>
+    </w:lvl>
+    <w:lvl w:ilvl="5" w:tplc="280A0005" w:tentative="1">
+      <w:start w:val="1"/>
+      <w:numFmt w:val="bullet"/>
+      <w:lvlText w:val=""/>
+      <w:lvlJc w:val="left"/>
+      <w:pPr>
+        <w:ind w:left="4320" w:hanging="360"/>
+      </w:pPr>
+      <w:rPr>
+        <w:rFonts w:ascii="Wingdings" w:hAnsi="Wingdings" w:hint="default"/>
+      </w:rPr>
+    </w:lvl>
+    <w:lvl w:ilvl="6" w:tplc="280A0001" w:tentative="1">
+      <w:start w:val="1"/>
+      <w:numFmt w:val="bullet"/>
+      <w:lvlText w:val=""/>
+      <w:lvlJc w:val="left"/>
+      <w:pPr>
+        <w:ind w:left="5040" w:hanging="360"/>
+      </w:pPr>
+      <w:rPr>
+        <w:rFonts w:ascii="Symbol" w:hAnsi="Symbol" w:hint="default"/>
+      </w:rPr>
+    </w:lvl>
+    <w:lvl w:ilvl="7" w:tplc="280A0003" w:tentative="1">
+      <w:start w:val="1"/>
+      <w:numFmt w:val="bullet"/>
+      <w:lvlText w:val="o"/>
+      <w:lvlJc w:val="left"/>
+      <w:pPr>
+        <w:ind w:left="5760" w:hanging="360"/>
+      </w:pPr>
+      <w:rPr>
+        <w:rFonts w:ascii="Courier New" w:hAnsi="Courier New" w:cs="Courier New" w:hint="default"/>
+      </w:rPr>
+    </w:lvl>
+    <w:lvl w:ilvl="8" w:tplc="280A0005" w:tentative="1">
+      <w:start w:val="1"/>
+      <w:numFmt w:val="bullet"/>
+      <w:lvlText w:val=""/>
+      <w:lvlJc w:val="left"/>
+      <w:pPr>
+        <w:ind w:left="6480" w:hanging="360"/>
+      </w:pPr>
+      <w:rPr>
+        <w:rFonts w:ascii="Wingdings" w:hAnsi="Wingdings" w:hint="default"/>
+      </w:rPr>
+    </w:lvl>
+  </w:abstractNum>
+  <w:abstractNum w:abstractNumId="8" w15:restartNumberingAfterBreak="0">
     <w:nsid w:val="4B0E1E17"/>
     <w:multiLevelType w:val="hybridMultilevel"/>
     <w:tmpl w:val="128A8EAA"/>
@@ -2524,7 +3174,7 @@
       </w:rPr>
     </w:lvl>
   </w:abstractNum>
-  <w:abstractNum w:abstractNumId="8" w15:restartNumberingAfterBreak="0">
+  <w:abstractNum w:abstractNumId="9" w15:restartNumberingAfterBreak="0">
     <w:nsid w:val="5AFE0D60"/>
     <w:multiLevelType w:val="hybridMultilevel"/>
     <w:tmpl w:val="9BB4DA66"/>
@@ -2613,7 +3263,7 @@
       </w:pPr>
     </w:lvl>
   </w:abstractNum>
-  <w:abstractNum w:abstractNumId="9" w15:restartNumberingAfterBreak="0">
+  <w:abstractNum w:abstractNumId="10" w15:restartNumberingAfterBreak="0">
     <w:nsid w:val="70FC3452"/>
     <w:multiLevelType w:val="hybridMultilevel"/>
     <w:tmpl w:val="6B2CFD18"/>
@@ -2726,7 +3376,7 @@
       </w:rPr>
     </w:lvl>
   </w:abstractNum>
-  <w:abstractNum w:abstractNumId="10" w15:restartNumberingAfterBreak="0">
+  <w:abstractNum w:abstractNumId="11" w15:restartNumberingAfterBreak="0">
     <w:nsid w:val="76FC711A"/>
     <w:multiLevelType w:val="hybridMultilevel"/>
     <w:tmpl w:val="C1067E26"/>
@@ -2839,38 +3489,41 @@
       </w:rPr>
     </w:lvl>
   </w:abstractNum>
-  <w:num w:numId="1">
+  <w:num w:numId="1" w16cid:durableId="24986666">
+    <w:abstractNumId w:val="11"/>
+  </w:num>
+  <w:num w:numId="2" w16cid:durableId="819346213">
+    <w:abstractNumId w:val="6"/>
+  </w:num>
+  <w:num w:numId="3" w16cid:durableId="1215463003">
+    <w:abstractNumId w:val="4"/>
+  </w:num>
+  <w:num w:numId="4" w16cid:durableId="131099922">
+    <w:abstractNumId w:val="3"/>
+  </w:num>
+  <w:num w:numId="5" w16cid:durableId="1183057251">
+    <w:abstractNumId w:val="2"/>
+  </w:num>
+  <w:num w:numId="6" w16cid:durableId="149061219">
+    <w:abstractNumId w:val="9"/>
+  </w:num>
+  <w:num w:numId="7" w16cid:durableId="1083720584">
+    <w:abstractNumId w:val="0"/>
+  </w:num>
+  <w:num w:numId="8" w16cid:durableId="36392217">
+    <w:abstractNumId w:val="5"/>
+  </w:num>
+  <w:num w:numId="9" w16cid:durableId="1166827519">
     <w:abstractNumId w:val="10"/>
   </w:num>
-  <w:num w:numId="2">
-    <w:abstractNumId w:val="6"/>
-  </w:num>
-  <w:num w:numId="3">
-    <w:abstractNumId w:val="4"/>
-  </w:num>
-  <w:num w:numId="4">
-    <w:abstractNumId w:val="3"/>
-  </w:num>
-  <w:num w:numId="5">
-    <w:abstractNumId w:val="2"/>
-  </w:num>
-  <w:num w:numId="6">
+  <w:num w:numId="10" w16cid:durableId="1848710758">
     <w:abstractNumId w:val="8"/>
   </w:num>
-  <w:num w:numId="7">
-    <w:abstractNumId w:val="0"/>
+  <w:num w:numId="11" w16cid:durableId="91557598">
+    <w:abstractNumId w:val="1"/>
   </w:num>
-  <w:num w:numId="8">
-    <w:abstractNumId w:val="5"/>
-  </w:num>
-  <w:num w:numId="9">
-    <w:abstractNumId w:val="9"/>
-  </w:num>
-  <w:num w:numId="10">
+  <w:num w:numId="12" w16cid:durableId="48656891">
     <w:abstractNumId w:val="7"/>
-  </w:num>
-  <w:num w:numId="11">
-    <w:abstractNumId w:val="1"/>
   </w:num>
 </w:numbering>
 </file>
@@ -3273,10 +3926,12 @@
   <w:style w:type="paragraph" w:default="1" w:styleId="Normal">
     <w:name w:val="Normal"/>
     <w:qFormat/>
+    <w:rsid w:val="00A53BFB"/>
   </w:style>
   <w:style w:type="character" w:default="1" w:styleId="Fuentedeprrafopredeter">
     <w:name w:val="Default Paragraph Font"/>
     <w:uiPriority w:val="1"/>
+    <w:semiHidden/>
     <w:unhideWhenUsed/>
   </w:style>
   <w:style w:type="table" w:default="1" w:styleId="Tablanormal">

</xml_diff>